<commit_message>
Deploying to gh-pages from  @ 3aac455433755ded5684ede5eaf40d399653629f 🚀
</commit_message>
<xml_diff>
--- a/anova_example.docx
+++ b/anova_example.docx
@@ -1952,6 +1952,26 @@
           </m:e>
           <m:sub>
             <m:r>
+              <m:t>1</m:t>
+            </m:r>
+          </m:sub>
+        </m:sSub>
+      </m:oMath>
+      <w:r>
+        <w:t xml:space="preserve">,</w:t>
+      </w:r>
+      <w:r>
+        <w:t xml:space="preserve"> </w:t>
+      </w:r>
+      <m:oMath>
+        <m:sSub>
+          <m:e>
+            <m:r>
+              <m:t>X</m:t>
+            </m:r>
+          </m:e>
+          <m:sub>
+            <m:r>
               <m:t>2</m:t>
             </m:r>
           </m:sub>
@@ -1998,7 +2018,252 @@
         </m:sSub>
       </m:oMath>
       <w:r>
-        <w:t xml:space="preserve">,</w:t>
+        <w:t xml:space="preserve"> </w:t>
+      </w:r>
+      <w:r>
+        <w:t xml:space="preserve">en</w:t>
+      </w:r>
+      <w:r>
+        <w:t xml:space="preserve"> </w:t>
+      </w:r>
+      <m:oMath>
+        <m:r>
+          <m:t>X</m:t>
+        </m:r>
+        <m:r>
+          <m:t>46</m:t>
+        </m:r>
+      </m:oMath>
+      <w:r>
+        <w:t xml:space="preserve">.</w:t>
+      </w:r>
+    </w:p>
+    <w:p>
+      <w:pPr>
+        <w:pStyle w:val="BodyText"/>
+      </w:pPr>
+      <m:oMathPara>
+        <m:oMathParaPr>
+          <m:jc m:val="center"/>
+        </m:oMathParaPr>
+        <m:oMath>
+          <m:r>
+            <m:t>E</m:t>
+          </m:r>
+          <m:d>
+            <m:dPr>
+              <m:begChr m:val="("/>
+              <m:endChr m:val=")"/>
+              <m:sepChr m:val=""/>
+              <m:grow/>
+            </m:dPr>
+            <m:e>
+              <m:sSub>
+                <m:e>
+                  <m:r>
+                    <m:t>Y</m:t>
+                  </m:r>
+                </m:e>
+                <m:sub>
+                  <m:r>
+                    <m:t>i</m:t>
+                  </m:r>
+                </m:sub>
+              </m:sSub>
+            </m:e>
+          </m:d>
+          <m:r>
+            <m:rPr>
+              <m:sty m:val="p"/>
+            </m:rPr>
+            <m:t>=</m:t>
+          </m:r>
+          <m:sSub>
+            <m:e>
+              <m:r>
+                <m:t>β</m:t>
+              </m:r>
+            </m:e>
+            <m:sub>
+              <m:r>
+                <m:t>0</m:t>
+              </m:r>
+            </m:sub>
+          </m:sSub>
+          <m:r>
+            <m:rPr>
+              <m:sty m:val="p"/>
+            </m:rPr>
+            <m:t>+</m:t>
+          </m:r>
+          <m:sSub>
+            <m:e>
+              <m:r>
+                <m:t>β</m:t>
+              </m:r>
+            </m:e>
+            <m:sub>
+              <m:r>
+                <m:t>1</m:t>
+              </m:r>
+            </m:sub>
+          </m:sSub>
+          <m:sSub>
+            <m:e>
+              <m:r>
+                <m:t>X</m:t>
+              </m:r>
+            </m:e>
+            <m:sub>
+              <m:r>
+                <m:t>1</m:t>
+              </m:r>
+              <m:r>
+                <m:t>i</m:t>
+              </m:r>
+            </m:sub>
+          </m:sSub>
+          <m:r>
+            <m:rPr>
+              <m:sty m:val="p"/>
+            </m:rPr>
+            <m:t>+</m:t>
+          </m:r>
+          <m:sSub>
+            <m:e>
+              <m:r>
+                <m:t>β</m:t>
+              </m:r>
+            </m:e>
+            <m:sub>
+              <m:r>
+                <m:t>2</m:t>
+              </m:r>
+            </m:sub>
+          </m:sSub>
+          <m:sSub>
+            <m:e>
+              <m:r>
+                <m:t>X</m:t>
+              </m:r>
+            </m:e>
+            <m:sub>
+              <m:r>
+                <m:t>2</m:t>
+              </m:r>
+              <m:r>
+                <m:t>i</m:t>
+              </m:r>
+            </m:sub>
+          </m:sSub>
+          <m:r>
+            <m:rPr>
+              <m:sty m:val="p"/>
+            </m:rPr>
+            <m:t>+</m:t>
+          </m:r>
+          <m:sSub>
+            <m:e>
+              <m:r>
+                <m:t>β</m:t>
+              </m:r>
+            </m:e>
+            <m:sub>
+              <m:r>
+                <m:t>3</m:t>
+              </m:r>
+            </m:sub>
+          </m:sSub>
+          <m:sSub>
+            <m:e>
+              <m:r>
+                <m:t>X</m:t>
+              </m:r>
+            </m:e>
+            <m:sub>
+              <m:r>
+                <m:t>3</m:t>
+              </m:r>
+              <m:r>
+                <m:t>i</m:t>
+              </m:r>
+            </m:sub>
+          </m:sSub>
+          <m:r>
+            <m:rPr>
+              <m:sty m:val="p"/>
+            </m:rPr>
+            <m:t>+</m:t>
+          </m:r>
+          <m:sSub>
+            <m:e>
+              <m:r>
+                <m:t>β</m:t>
+              </m:r>
+            </m:e>
+            <m:sub>
+              <m:r>
+                <m:t>4</m:t>
+              </m:r>
+            </m:sub>
+          </m:sSub>
+          <m:sSub>
+            <m:e>
+              <m:r>
+                <m:t>X</m:t>
+              </m:r>
+            </m:e>
+            <m:sub>
+              <m:r>
+                <m:t>4</m:t>
+              </m:r>
+              <m:r>
+                <m:t>i</m:t>
+              </m:r>
+            </m:sub>
+          </m:sSub>
+          <m:r>
+            <m:rPr>
+              <m:sty m:val="p"/>
+            </m:rPr>
+            <m:t>+</m:t>
+          </m:r>
+          <m:sSub>
+            <m:e>
+              <m:r>
+                <m:t>β</m:t>
+              </m:r>
+            </m:e>
+            <m:sub>
+              <m:r>
+                <m:t>5</m:t>
+              </m:r>
+            </m:sub>
+          </m:sSub>
+          <m:sSub>
+            <m:e>
+              <m:r>
+                <m:t>X</m:t>
+              </m:r>
+            </m:e>
+            <m:sub>
+              <m:r>
+                <m:t>5</m:t>
+              </m:r>
+              <m:r>
+                <m:t>i</m:t>
+              </m:r>
+            </m:sub>
+          </m:sSub>
+        </m:oMath>
+      </m:oMathPara>
+    </w:p>
+    <w:p>
+      <w:pPr>
+        <w:pStyle w:val="FirstParagraph"/>
+      </w:pPr>
+      <w:r>
+        <w:t xml:space="preserve">De eerste soort is dan de referentiegroep (alle dummies</w:t>
       </w:r>
       <w:r>
         <w:t xml:space="preserve"> </w:t>
@@ -2012,47 +2277,16 @@
           </m:e>
           <m:sub>
             <m:r>
-              <m:t>5</m:t>
+              <m:t>1</m:t>
             </m:r>
           </m:sub>
         </m:sSub>
-      </m:oMath>
-      <w:r>
-        <w:t xml:space="preserve"> </w:t>
-      </w:r>
-      <w:r>
-        <w:t xml:space="preserve">en</w:t>
-      </w:r>
-      <w:r>
-        <w:t xml:space="preserve"> </w:t>
-      </w:r>
-      <m:oMath>
-        <m:sSub>
-          <m:e>
-            <m:r>
-              <m:t>X</m:t>
-            </m:r>
-          </m:e>
-          <m:sub>
-            <m:r>
-              <m:t>6</m:t>
-            </m:r>
-          </m:sub>
-        </m:sSub>
-      </m:oMath>
-      <w:r>
-        <w:t xml:space="preserve">.</w:t>
-      </w:r>
-      <w:r>
-        <w:t xml:space="preserve"> </w:t>
-      </w:r>
-      <w:r>
-        <w:t xml:space="preserve">De eerste soort is dan de referentiegroep (alle dummies</w:t>
-      </w:r>
-      <w:r>
-        <w:t xml:space="preserve"> </w:t>
-      </w:r>
-      <m:oMath>
+        <m:r>
+          <m:rPr>
+            <m:sty m:val="p"/>
+          </m:rPr>
+          <m:t>=</m:t>
+        </m:r>
         <m:sSub>
           <m:e>
             <m:r>
@@ -2125,24 +2359,6 @@
           </m:rPr>
           <m:t>=</m:t>
         </m:r>
-        <m:sSub>
-          <m:e>
-            <m:r>
-              <m:t>X</m:t>
-            </m:r>
-          </m:e>
-          <m:sub>
-            <m:r>
-              <m:t>6</m:t>
-            </m:r>
-          </m:sub>
-        </m:sSub>
-        <m:r>
-          <m:rPr>
-            <m:sty m:val="p"/>
-          </m:rPr>
-          <m:t>=</m:t>
-        </m:r>
         <m:r>
           <m:t>0</m:t>
         </m:r>
@@ -2154,6 +2370,729 @@
     <w:p>
       <w:pPr>
         <w:pStyle w:val="BodyText"/>
+      </w:pPr>
+      <m:oMathPara>
+        <m:oMathParaPr>
+          <m:jc m:val="center"/>
+        </m:oMathParaPr>
+        <m:oMath>
+          <m:r>
+            <m:t>E</m:t>
+          </m:r>
+          <m:d>
+            <m:dPr>
+              <m:begChr m:val="("/>
+              <m:endChr m:val=")"/>
+              <m:sepChr m:val=""/>
+              <m:grow/>
+            </m:dPr>
+            <m:e>
+              <m:r>
+                <m:t>Y</m:t>
+              </m:r>
+              <m:r>
+                <m:rPr>
+                  <m:sty m:val="p"/>
+                </m:rPr>
+                <m:t>|</m:t>
+              </m:r>
+              <m:r>
+                <m:t>s</m:t>
+              </m:r>
+              <m:r>
+                <m:t>o</m:t>
+              </m:r>
+              <m:r>
+                <m:t>o</m:t>
+              </m:r>
+              <m:r>
+                <m:t>r</m:t>
+              </m:r>
+              <m:sSub>
+                <m:e>
+                  <m:r>
+                    <m:t>t</m:t>
+                  </m:r>
+                </m:e>
+                <m:sub>
+                  <m:r>
+                    <m:t>1</m:t>
+                  </m:r>
+                </m:sub>
+              </m:sSub>
+            </m:e>
+          </m:d>
+          <m:r>
+            <m:rPr>
+              <m:sty m:val="p"/>
+            </m:rPr>
+            <m:t>=</m:t>
+          </m:r>
+          <m:sSub>
+            <m:e>
+              <m:r>
+                <m:t>β</m:t>
+              </m:r>
+            </m:e>
+            <m:sub>
+              <m:r>
+                <m:t>0</m:t>
+              </m:r>
+            </m:sub>
+          </m:sSub>
+          <m:r>
+            <m:rPr>
+              <m:sty m:val="p"/>
+            </m:rPr>
+            <m:t>+</m:t>
+          </m:r>
+          <m:sSub>
+            <m:e>
+              <m:r>
+                <m:t>β</m:t>
+              </m:r>
+            </m:e>
+            <m:sub>
+              <m:r>
+                <m:t>1</m:t>
+              </m:r>
+            </m:sub>
+          </m:sSub>
+          <m:r>
+            <m:rPr>
+              <m:sty m:val="p"/>
+            </m:rPr>
+            <m:t>*</m:t>
+          </m:r>
+          <m:r>
+            <m:t>0</m:t>
+          </m:r>
+          <m:r>
+            <m:rPr>
+              <m:sty m:val="p"/>
+            </m:rPr>
+            <m:t>+</m:t>
+          </m:r>
+          <m:sSub>
+            <m:e>
+              <m:r>
+                <m:t>β</m:t>
+              </m:r>
+            </m:e>
+            <m:sub>
+              <m:r>
+                <m:t>2</m:t>
+              </m:r>
+            </m:sub>
+          </m:sSub>
+          <m:r>
+            <m:rPr>
+              <m:sty m:val="p"/>
+            </m:rPr>
+            <m:t>*</m:t>
+          </m:r>
+          <m:r>
+            <m:t>0</m:t>
+          </m:r>
+          <m:r>
+            <m:rPr>
+              <m:sty m:val="p"/>
+            </m:rPr>
+            <m:t>+</m:t>
+          </m:r>
+          <m:sSub>
+            <m:e>
+              <m:r>
+                <m:t>β</m:t>
+              </m:r>
+            </m:e>
+            <m:sub>
+              <m:r>
+                <m:t>3</m:t>
+              </m:r>
+            </m:sub>
+          </m:sSub>
+          <m:r>
+            <m:rPr>
+              <m:sty m:val="p"/>
+            </m:rPr>
+            <m:t>*</m:t>
+          </m:r>
+          <m:r>
+            <m:t>0</m:t>
+          </m:r>
+          <m:r>
+            <m:rPr>
+              <m:sty m:val="p"/>
+            </m:rPr>
+            <m:t>+</m:t>
+          </m:r>
+          <m:sSub>
+            <m:e>
+              <m:r>
+                <m:t>β</m:t>
+              </m:r>
+            </m:e>
+            <m:sub>
+              <m:r>
+                <m:t>4</m:t>
+              </m:r>
+            </m:sub>
+          </m:sSub>
+          <m:r>
+            <m:rPr>
+              <m:sty m:val="p"/>
+            </m:rPr>
+            <m:t>*</m:t>
+          </m:r>
+          <m:r>
+            <m:t>0</m:t>
+          </m:r>
+          <m:r>
+            <m:rPr>
+              <m:sty m:val="p"/>
+            </m:rPr>
+            <m:t>+</m:t>
+          </m:r>
+          <m:sSub>
+            <m:e>
+              <m:r>
+                <m:t>β</m:t>
+              </m:r>
+            </m:e>
+            <m:sub>
+              <m:r>
+                <m:t>5</m:t>
+              </m:r>
+            </m:sub>
+          </m:sSub>
+          <m:r>
+            <m:rPr>
+              <m:sty m:val="p"/>
+            </m:rPr>
+            <m:t>*</m:t>
+          </m:r>
+          <m:r>
+            <m:t>0</m:t>
+          </m:r>
+          <m:r>
+            <m:rPr>
+              <m:sty m:val="p"/>
+            </m:rPr>
+            <m:t>=</m:t>
+          </m:r>
+          <m:sSub>
+            <m:e>
+              <m:r>
+                <m:t>β</m:t>
+              </m:r>
+            </m:e>
+            <m:sub>
+              <m:r>
+                <m:t>0</m:t>
+              </m:r>
+            </m:sub>
+          </m:sSub>
+        </m:oMath>
+      </m:oMathPara>
+    </w:p>
+    <w:p>
+      <w:pPr>
+        <w:pStyle w:val="FirstParagraph"/>
+      </w:pPr>
+      <m:oMathPara>
+        <m:oMathParaPr>
+          <m:jc m:val="center"/>
+        </m:oMathParaPr>
+        <m:oMath>
+          <m:r>
+            <m:t>E</m:t>
+          </m:r>
+          <m:d>
+            <m:dPr>
+              <m:begChr m:val="("/>
+              <m:endChr m:val=")"/>
+              <m:sepChr m:val=""/>
+              <m:grow/>
+            </m:dPr>
+            <m:e>
+              <m:r>
+                <m:t>Y</m:t>
+              </m:r>
+              <m:r>
+                <m:rPr>
+                  <m:sty m:val="p"/>
+                </m:rPr>
+                <m:t>|</m:t>
+              </m:r>
+              <m:r>
+                <m:t>s</m:t>
+              </m:r>
+              <m:r>
+                <m:t>o</m:t>
+              </m:r>
+              <m:r>
+                <m:t>o</m:t>
+              </m:r>
+              <m:r>
+                <m:t>r</m:t>
+              </m:r>
+              <m:sSub>
+                <m:e>
+                  <m:r>
+                    <m:t>t</m:t>
+                  </m:r>
+                </m:e>
+                <m:sub>
+                  <m:r>
+                    <m:t>2</m:t>
+                  </m:r>
+                </m:sub>
+              </m:sSub>
+            </m:e>
+          </m:d>
+          <m:r>
+            <m:rPr>
+              <m:sty m:val="p"/>
+            </m:rPr>
+            <m:t>=</m:t>
+          </m:r>
+          <m:sSub>
+            <m:e>
+              <m:r>
+                <m:t>β</m:t>
+              </m:r>
+            </m:e>
+            <m:sub>
+              <m:r>
+                <m:t>0</m:t>
+              </m:r>
+            </m:sub>
+          </m:sSub>
+          <m:r>
+            <m:rPr>
+              <m:sty m:val="p"/>
+            </m:rPr>
+            <m:t>+</m:t>
+          </m:r>
+          <m:sSub>
+            <m:e>
+              <m:r>
+                <m:t>β</m:t>
+              </m:r>
+            </m:e>
+            <m:sub>
+              <m:r>
+                <m:t>1</m:t>
+              </m:r>
+            </m:sub>
+          </m:sSub>
+          <m:r>
+            <m:rPr>
+              <m:sty m:val="p"/>
+            </m:rPr>
+            <m:t>*</m:t>
+          </m:r>
+          <m:r>
+            <m:t>1</m:t>
+          </m:r>
+          <m:r>
+            <m:rPr>
+              <m:sty m:val="p"/>
+            </m:rPr>
+            <m:t>+</m:t>
+          </m:r>
+          <m:sSub>
+            <m:e>
+              <m:r>
+                <m:t>β</m:t>
+              </m:r>
+            </m:e>
+            <m:sub>
+              <m:r>
+                <m:t>2</m:t>
+              </m:r>
+            </m:sub>
+          </m:sSub>
+          <m:r>
+            <m:rPr>
+              <m:sty m:val="p"/>
+            </m:rPr>
+            <m:t>*</m:t>
+          </m:r>
+          <m:r>
+            <m:t>0</m:t>
+          </m:r>
+          <m:r>
+            <m:rPr>
+              <m:sty m:val="p"/>
+            </m:rPr>
+            <m:t>+</m:t>
+          </m:r>
+          <m:sSub>
+            <m:e>
+              <m:r>
+                <m:t>β</m:t>
+              </m:r>
+            </m:e>
+            <m:sub>
+              <m:r>
+                <m:t>3</m:t>
+              </m:r>
+            </m:sub>
+          </m:sSub>
+          <m:r>
+            <m:rPr>
+              <m:sty m:val="p"/>
+            </m:rPr>
+            <m:t>*</m:t>
+          </m:r>
+          <m:r>
+            <m:t>0</m:t>
+          </m:r>
+          <m:r>
+            <m:rPr>
+              <m:sty m:val="p"/>
+            </m:rPr>
+            <m:t>+</m:t>
+          </m:r>
+          <m:sSub>
+            <m:e>
+              <m:r>
+                <m:t>β</m:t>
+              </m:r>
+            </m:e>
+            <m:sub>
+              <m:r>
+                <m:t>4</m:t>
+              </m:r>
+            </m:sub>
+          </m:sSub>
+          <m:r>
+            <m:rPr>
+              <m:sty m:val="p"/>
+            </m:rPr>
+            <m:t>*</m:t>
+          </m:r>
+          <m:r>
+            <m:t>0</m:t>
+          </m:r>
+          <m:r>
+            <m:rPr>
+              <m:sty m:val="p"/>
+            </m:rPr>
+            <m:t>+</m:t>
+          </m:r>
+          <m:sSub>
+            <m:e>
+              <m:r>
+                <m:t>β</m:t>
+              </m:r>
+            </m:e>
+            <m:sub>
+              <m:r>
+                <m:t>5</m:t>
+              </m:r>
+            </m:sub>
+          </m:sSub>
+          <m:r>
+            <m:rPr>
+              <m:sty m:val="p"/>
+            </m:rPr>
+            <m:t>*</m:t>
+          </m:r>
+          <m:r>
+            <m:t>0</m:t>
+          </m:r>
+          <m:r>
+            <m:rPr>
+              <m:sty m:val="p"/>
+            </m:rPr>
+            <m:t>=</m:t>
+          </m:r>
+          <m:sSub>
+            <m:e>
+              <m:r>
+                <m:t>β</m:t>
+              </m:r>
+            </m:e>
+            <m:sub>
+              <m:r>
+                <m:t>0</m:t>
+              </m:r>
+            </m:sub>
+          </m:sSub>
+          <m:r>
+            <m:rPr>
+              <m:sty m:val="p"/>
+            </m:rPr>
+            <m:t>+</m:t>
+          </m:r>
+          <m:sSub>
+            <m:e>
+              <m:r>
+                <m:t>β</m:t>
+              </m:r>
+            </m:e>
+            <m:sub>
+              <m:r>
+                <m:t>1</m:t>
+              </m:r>
+            </m:sub>
+          </m:sSub>
+        </m:oMath>
+      </m:oMathPara>
+    </w:p>
+    <w:p>
+      <w:pPr>
+        <w:pStyle w:val="FirstParagraph"/>
+      </w:pPr>
+      <m:oMathPara>
+        <m:oMathParaPr>
+          <m:jc m:val="center"/>
+        </m:oMathParaPr>
+        <m:oMath>
+          <m:r>
+            <m:t>E</m:t>
+          </m:r>
+          <m:d>
+            <m:dPr>
+              <m:begChr m:val="("/>
+              <m:endChr m:val=")"/>
+              <m:sepChr m:val=""/>
+              <m:grow/>
+            </m:dPr>
+            <m:e>
+              <m:r>
+                <m:t>Y</m:t>
+              </m:r>
+              <m:r>
+                <m:rPr>
+                  <m:sty m:val="p"/>
+                </m:rPr>
+                <m:t>|</m:t>
+              </m:r>
+              <m:r>
+                <m:t>s</m:t>
+              </m:r>
+              <m:r>
+                <m:t>o</m:t>
+              </m:r>
+              <m:r>
+                <m:t>o</m:t>
+              </m:r>
+              <m:r>
+                <m:t>r</m:t>
+              </m:r>
+              <m:sSub>
+                <m:e>
+                  <m:r>
+                    <m:t>t</m:t>
+                  </m:r>
+                </m:e>
+                <m:sub>
+                  <m:r>
+                    <m:t>3</m:t>
+                  </m:r>
+                </m:sub>
+              </m:sSub>
+            </m:e>
+          </m:d>
+          <m:r>
+            <m:rPr>
+              <m:sty m:val="p"/>
+            </m:rPr>
+            <m:t>=</m:t>
+          </m:r>
+          <m:sSub>
+            <m:e>
+              <m:r>
+                <m:t>β</m:t>
+              </m:r>
+            </m:e>
+            <m:sub>
+              <m:r>
+                <m:t>0</m:t>
+              </m:r>
+            </m:sub>
+          </m:sSub>
+          <m:r>
+            <m:rPr>
+              <m:sty m:val="p"/>
+            </m:rPr>
+            <m:t>+</m:t>
+          </m:r>
+          <m:sSub>
+            <m:e>
+              <m:r>
+                <m:t>β</m:t>
+              </m:r>
+            </m:e>
+            <m:sub>
+              <m:r>
+                <m:t>1</m:t>
+              </m:r>
+            </m:sub>
+          </m:sSub>
+          <m:r>
+            <m:rPr>
+              <m:sty m:val="p"/>
+            </m:rPr>
+            <m:t>*</m:t>
+          </m:r>
+          <m:r>
+            <m:t>0</m:t>
+          </m:r>
+          <m:r>
+            <m:rPr>
+              <m:sty m:val="p"/>
+            </m:rPr>
+            <m:t>+</m:t>
+          </m:r>
+          <m:sSub>
+            <m:e>
+              <m:r>
+                <m:t>β</m:t>
+              </m:r>
+            </m:e>
+            <m:sub>
+              <m:r>
+                <m:t>2</m:t>
+              </m:r>
+            </m:sub>
+          </m:sSub>
+          <m:r>
+            <m:rPr>
+              <m:sty m:val="p"/>
+            </m:rPr>
+            <m:t>*</m:t>
+          </m:r>
+          <m:r>
+            <m:t>1</m:t>
+          </m:r>
+          <m:r>
+            <m:rPr>
+              <m:sty m:val="p"/>
+            </m:rPr>
+            <m:t>+</m:t>
+          </m:r>
+          <m:sSub>
+            <m:e>
+              <m:r>
+                <m:t>β</m:t>
+              </m:r>
+            </m:e>
+            <m:sub>
+              <m:r>
+                <m:t>3</m:t>
+              </m:r>
+            </m:sub>
+          </m:sSub>
+          <m:r>
+            <m:rPr>
+              <m:sty m:val="p"/>
+            </m:rPr>
+            <m:t>*</m:t>
+          </m:r>
+          <m:r>
+            <m:t>0</m:t>
+          </m:r>
+          <m:r>
+            <m:rPr>
+              <m:sty m:val="p"/>
+            </m:rPr>
+            <m:t>+</m:t>
+          </m:r>
+          <m:sSub>
+            <m:e>
+              <m:r>
+                <m:t>β</m:t>
+              </m:r>
+            </m:e>
+            <m:sub>
+              <m:r>
+                <m:t>4</m:t>
+              </m:r>
+            </m:sub>
+          </m:sSub>
+          <m:r>
+            <m:rPr>
+              <m:sty m:val="p"/>
+            </m:rPr>
+            <m:t>*</m:t>
+          </m:r>
+          <m:r>
+            <m:t>0</m:t>
+          </m:r>
+          <m:r>
+            <m:rPr>
+              <m:sty m:val="p"/>
+            </m:rPr>
+            <m:t>+</m:t>
+          </m:r>
+          <m:sSub>
+            <m:e>
+              <m:r>
+                <m:t>β</m:t>
+              </m:r>
+            </m:e>
+            <m:sub>
+              <m:r>
+                <m:t>5</m:t>
+              </m:r>
+            </m:sub>
+          </m:sSub>
+          <m:r>
+            <m:rPr>
+              <m:sty m:val="p"/>
+            </m:rPr>
+            <m:t>*</m:t>
+          </m:r>
+          <m:r>
+            <m:t>0</m:t>
+          </m:r>
+          <m:r>
+            <m:rPr>
+              <m:sty m:val="p"/>
+            </m:rPr>
+            <m:t>=</m:t>
+          </m:r>
+          <m:sSub>
+            <m:e>
+              <m:r>
+                <m:t>β</m:t>
+              </m:r>
+            </m:e>
+            <m:sub>
+              <m:r>
+                <m:t>0</m:t>
+              </m:r>
+            </m:sub>
+          </m:sSub>
+          <m:r>
+            <m:rPr>
+              <m:sty m:val="p"/>
+            </m:rPr>
+            <m:t>+</m:t>
+          </m:r>
+          <m:sSub>
+            <m:e>
+              <m:r>
+                <m:t>β</m:t>
+              </m:r>
+            </m:e>
+            <m:sub>
+              <m:r>
+                <m:t>2</m:t>
+              </m:r>
+            </m:sub>
+          </m:sSub>
+        </m:oMath>
+      </m:oMathPara>
+    </w:p>
+    <w:p>
+      <w:pPr>
+        <w:pStyle w:val="FirstParagraph"/>
       </w:pPr>
       <w:r>
         <w:t xml:space="preserve">Er bestaat een manier waarbij we</w:t>

</xml_diff>